<commit_message>
Final 1 model 27 acc
</commit_message>
<xml_diff>
--- a/MLProject1/Documentation.docx
+++ b/MLProject1/Documentation.docx
@@ -97,26 +97,76 @@
           <w:sz w:val="24"/>
           <w:szCs w:val="24"/>
         </w:rPr>
-        <w:t xml:space="preserve"> </w:t>
-      </w:r>
-      <w:proofErr w:type="spellStart"/>
-      <w:r>
-        <w:rPr>
-          <w:rFonts w:ascii="Times New Roman" w:hAnsi="Times New Roman" w:cs="Times New Roman"/>
-          <w:sz w:val="24"/>
-          <w:szCs w:val="24"/>
-        </w:rPr>
-        <w:t>Recognise</w:t>
-      </w:r>
-      <w:proofErr w:type="spellEnd"/>
-      <w:r>
-        <w:rPr>
-          <w:rFonts w:ascii="Times New Roman" w:hAnsi="Times New Roman" w:cs="Times New Roman"/>
-          <w:sz w:val="24"/>
-          <w:szCs w:val="24"/>
-        </w:rPr>
-        <w:t xml:space="preserve"> characters written in a virtual reality environment using a CNN. </w:t>
-      </w:r>
+        <w:t xml:space="preserve"> Recogni</w:t>
+      </w:r>
+      <w:r>
+        <w:rPr>
+          <w:rFonts w:ascii="Times New Roman" w:hAnsi="Times New Roman" w:cs="Times New Roman"/>
+          <w:sz w:val="24"/>
+          <w:szCs w:val="24"/>
+        </w:rPr>
+        <w:t>z</w:t>
+      </w:r>
+      <w:r>
+        <w:rPr>
+          <w:rFonts w:ascii="Times New Roman" w:hAnsi="Times New Roman" w:cs="Times New Roman"/>
+          <w:sz w:val="24"/>
+          <w:szCs w:val="24"/>
+        </w:rPr>
+        <w:t xml:space="preserve">e characters written in a virtual reality environment using a CNN. </w:t>
+      </w:r>
+    </w:p>
+    <w:p>
+      <w:pPr>
+        <w:spacing w:line="276" w:lineRule="auto"/>
+        <w:rPr>
+          <w:rFonts w:ascii="Times New Roman" w:hAnsi="Times New Roman" w:cs="Times New Roman"/>
+          <w:sz w:val="24"/>
+          <w:szCs w:val="24"/>
+        </w:rPr>
+      </w:pPr>
+      <w:r>
+        <w:rPr>
+          <w:rFonts w:ascii="Times New Roman" w:hAnsi="Times New Roman" w:cs="Times New Roman"/>
+          <w:sz w:val="24"/>
+          <w:szCs w:val="24"/>
+        </w:rPr>
+        <w:t xml:space="preserve">VR project at: </w:t>
+      </w:r>
+      <w:hyperlink r:id="rId5" w:history="1">
+        <w:r>
+          <w:rPr>
+            <w:rStyle w:val="Hyperlink"/>
+          </w:rPr>
+          <w:t>https://github.com/MadalinaMircea/VRCharacterRecognition</w:t>
+        </w:r>
+      </w:hyperlink>
+    </w:p>
+    <w:p>
+      <w:pPr>
+        <w:spacing w:line="276" w:lineRule="auto"/>
+        <w:rPr>
+          <w:rFonts w:ascii="Times New Roman" w:hAnsi="Times New Roman" w:cs="Times New Roman"/>
+          <w:sz w:val="24"/>
+          <w:szCs w:val="24"/>
+        </w:rPr>
+      </w:pPr>
+      <w:r>
+        <w:rPr>
+          <w:rFonts w:ascii="Times New Roman" w:hAnsi="Times New Roman" w:cs="Times New Roman"/>
+          <w:sz w:val="24"/>
+          <w:szCs w:val="24"/>
+        </w:rPr>
+        <w:t xml:space="preserve">CNN project at: </w:t>
+      </w:r>
+      <w:hyperlink r:id="rId6" w:history="1">
+        <w:r>
+          <w:rPr>
+            <w:rStyle w:val="Hyperlink"/>
+          </w:rPr>
+          <w:t>https://github.com/MadalinaMircea/MLCharacterRecognition</w:t>
+        </w:r>
+      </w:hyperlink>
     </w:p>
     <w:p>
       <w:pPr>
@@ -214,7 +264,17 @@
           <w:szCs w:val="24"/>
         </w:rPr>
         <w:tab/>
-        <w:t>In VR, the used is presented with a whiteboard and a pen. They can pick up the pen and write a letter on the whiteboard. When the used has not written anything for 2 seconds, the whiteboard is cleared and the letter is sent to the CNN for recognition.</w:t>
+        <w:t>In VR, the used is presented with a whiteboard and a pen. They can pick up the pen and write a letter on the whiteboard. When the used has not written anything for 2 seco</w:t>
+      </w:r>
+      <w:bookmarkStart w:id="0" w:name="_GoBack"/>
+      <w:bookmarkEnd w:id="0"/>
+      <w:r>
+        <w:rPr>
+          <w:rFonts w:ascii="Times New Roman" w:hAnsi="Times New Roman" w:cs="Times New Roman"/>
+          <w:sz w:val="24"/>
+          <w:szCs w:val="24"/>
+        </w:rPr>
+        <w:t>nds, the whiteboard is cleared and the letter is sent to the CNN for recognition.</w:t>
       </w:r>
     </w:p>
     <w:p>
@@ -472,6 +532,7 @@
           <w:sz w:val="24"/>
           <w:szCs w:val="24"/>
         </w:rPr>
+        <w:lastRenderedPageBreak/>
         <w:t>The “</w:t>
       </w:r>
       <w:proofErr w:type="spellStart"/>
@@ -491,6 +552,85 @@
           <w:szCs w:val="24"/>
         </w:rPr>
         <w:t>” script controls when the texture image is sent to the CNN and when the response character is displayed.</w:t>
+      </w:r>
+    </w:p>
+    <w:p>
+      <w:pPr>
+        <w:spacing w:line="276" w:lineRule="auto"/>
+        <w:ind w:firstLine="720"/>
+        <w:jc w:val="center"/>
+        <w:rPr>
+          <w:rFonts w:ascii="Times New Roman" w:hAnsi="Times New Roman" w:cs="Times New Roman"/>
+          <w:sz w:val="24"/>
+          <w:szCs w:val="24"/>
+        </w:rPr>
+      </w:pPr>
+      <w:r>
+        <w:rPr>
+          <w:noProof/>
+        </w:rPr>
+        <w:drawing>
+          <wp:inline distT="0" distB="0" distL="0" distR="0" wp14:anchorId="1FE8268A" wp14:editId="03D10ED5">
+            <wp:extent cx="3535680" cy="1531620"/>
+            <wp:effectExtent l="0" t="0" r="7620" b="0"/>
+            <wp:docPr id="7" name="Picture 7"/>
+            <wp:cNvGraphicFramePr>
+              <a:graphicFrameLocks xmlns:a="http://schemas.openxmlformats.org/drawingml/2006/main" noChangeAspect="1"/>
+            </wp:cNvGraphicFramePr>
+            <a:graphic xmlns:a="http://schemas.openxmlformats.org/drawingml/2006/main">
+              <a:graphicData uri="http://schemas.openxmlformats.org/drawingml/2006/picture">
+                <pic:pic xmlns:pic="http://schemas.openxmlformats.org/drawingml/2006/picture">
+                  <pic:nvPicPr>
+                    <pic:cNvPr id="1" name=""/>
+                    <pic:cNvPicPr/>
+                  </pic:nvPicPr>
+                  <pic:blipFill rotWithShape="1">
+                    <a:blip r:embed="rId7"/>
+                    <a:srcRect l="19871" t="12765" r="20641" b="41424"/>
+                    <a:stretch/>
+                  </pic:blipFill>
+                  <pic:spPr bwMode="auto">
+                    <a:xfrm>
+                      <a:off x="0" y="0"/>
+                      <a:ext cx="3535680" cy="1531620"/>
+                    </a:xfrm>
+                    <a:prstGeom prst="rect">
+                      <a:avLst/>
+                    </a:prstGeom>
+                    <a:ln>
+                      <a:noFill/>
+                    </a:ln>
+                    <a:extLst>
+                      <a:ext uri="{53640926-AAD7-44D8-BBD7-CCE9431645EC}">
+                        <a14:shadowObscured xmlns:a14="http://schemas.microsoft.com/office/drawing/2010/main"/>
+                      </a:ext>
+                    </a:extLst>
+                  </pic:spPr>
+                </pic:pic>
+              </a:graphicData>
+            </a:graphic>
+          </wp:inline>
+        </w:drawing>
+      </w:r>
+    </w:p>
+    <w:p>
+      <w:pPr>
+        <w:spacing w:line="276" w:lineRule="auto"/>
+        <w:ind w:firstLine="720"/>
+        <w:jc w:val="center"/>
+        <w:rPr>
+          <w:rFonts w:ascii="Times New Roman" w:hAnsi="Times New Roman" w:cs="Times New Roman"/>
+          <w:sz w:val="24"/>
+          <w:szCs w:val="24"/>
+        </w:rPr>
+      </w:pPr>
+      <w:r>
+        <w:rPr>
+          <w:rFonts w:ascii="Times New Roman" w:hAnsi="Times New Roman" w:cs="Times New Roman"/>
+          <w:sz w:val="24"/>
+          <w:szCs w:val="24"/>
+        </w:rPr>
+        <w:t>Screen capture from the Unity VR project</w:t>
       </w:r>
     </w:p>
     <w:p>
@@ -530,7 +670,6 @@
           <w:sz w:val="24"/>
           <w:szCs w:val="24"/>
         </w:rPr>
-        <w:lastRenderedPageBreak/>
         <w:tab/>
         <w:t xml:space="preserve">Developed from scratch (the </w:t>
       </w:r>
@@ -976,7 +1115,7 @@
                     <pic:cNvPicPr/>
                   </pic:nvPicPr>
                   <pic:blipFill rotWithShape="1">
-                    <a:blip r:embed="rId4"/>
+                    <a:blip r:embed="rId8"/>
                     <a:srcRect l="5128" t="13676" r="22948" b="59658"/>
                     <a:stretch/>
                   </pic:blipFill>
@@ -1019,6 +1158,7 @@
           <w:sz w:val="24"/>
           <w:szCs w:val="24"/>
         </w:rPr>
+        <w:lastRenderedPageBreak/>
         <w:tab/>
         <w:t xml:space="preserve">The Activations folder contains all of the activation files. The Activation class is the parent class. </w:t>
       </w:r>
@@ -1120,7 +1260,6 @@
           <w:sz w:val="24"/>
           <w:szCs w:val="24"/>
         </w:rPr>
-        <w:lastRenderedPageBreak/>
         <w:drawing>
           <wp:inline distT="0" distB="0" distL="0" distR="0" wp14:anchorId="478D5E72" wp14:editId="657FED9A">
             <wp:extent cx="4427220" cy="2870395"/>
@@ -1137,7 +1276,7 @@
                     <pic:cNvPicPr/>
                   </pic:nvPicPr>
                   <pic:blipFill rotWithShape="1">
-                    <a:blip r:embed="rId5"/>
+                    <a:blip r:embed="rId9"/>
                     <a:srcRect l="21282" t="15272" r="43718" b="44387"/>
                     <a:stretch/>
                   </pic:blipFill>
@@ -1382,6 +1521,7 @@
           <w:sz w:val="24"/>
           <w:szCs w:val="24"/>
         </w:rPr>
+        <w:lastRenderedPageBreak/>
         <w:t>maxpooling</w:t>
       </w:r>
       <w:proofErr w:type="spellEnd"/>
@@ -1520,7 +1660,6 @@
           <w:sz w:val="24"/>
           <w:szCs w:val="24"/>
         </w:rPr>
-        <w:lastRenderedPageBreak/>
         <w:t>FilteredImage</w:t>
       </w:r>
       <w:proofErr w:type="spellEnd"/>
@@ -1539,6 +1678,180 @@
           <w:szCs w:val="24"/>
         </w:rPr>
         <w:t xml:space="preserve"> The output is taken, the error between the output and the expected output is computed, then this error is passed to the Backpropagate method of each layer, starting with the last one.</w:t>
+      </w:r>
+    </w:p>
+    <w:p>
+      <w:pPr>
+        <w:spacing w:line="276" w:lineRule="auto"/>
+        <w:rPr>
+          <w:rFonts w:ascii="Times New Roman" w:hAnsi="Times New Roman" w:cs="Times New Roman"/>
+          <w:sz w:val="24"/>
+          <w:szCs w:val="24"/>
+        </w:rPr>
+      </w:pPr>
+      <w:r>
+        <w:rPr>
+          <w:rFonts w:ascii="Times New Roman" w:hAnsi="Times New Roman" w:cs="Times New Roman"/>
+          <w:sz w:val="24"/>
+          <w:szCs w:val="24"/>
+        </w:rPr>
+        <w:t xml:space="preserve">Datasets used: </w:t>
+      </w:r>
+    </w:p>
+    <w:p>
+      <w:pPr>
+        <w:pStyle w:val="ListParagraph"/>
+        <w:numPr>
+          <w:ilvl w:val="0"/>
+          <w:numId w:val="1"/>
+        </w:numPr>
+        <w:spacing w:line="276" w:lineRule="auto"/>
+        <w:rPr>
+          <w:rFonts w:ascii="Times New Roman" w:hAnsi="Times New Roman" w:cs="Times New Roman"/>
+          <w:sz w:val="24"/>
+          <w:szCs w:val="24"/>
+        </w:rPr>
+      </w:pPr>
+      <w:r>
+        <w:rPr>
+          <w:rFonts w:ascii="Times New Roman" w:hAnsi="Times New Roman" w:cs="Times New Roman"/>
+          <w:sz w:val="24"/>
+          <w:szCs w:val="24"/>
+        </w:rPr>
+        <w:t>Chars74K</w:t>
+      </w:r>
+    </w:p>
+    <w:p>
+      <w:pPr>
+        <w:pStyle w:val="ListParagraph"/>
+        <w:numPr>
+          <w:ilvl w:val="0"/>
+          <w:numId w:val="1"/>
+        </w:numPr>
+        <w:spacing w:line="276" w:lineRule="auto"/>
+        <w:rPr>
+          <w:rFonts w:ascii="Times New Roman" w:hAnsi="Times New Roman" w:cs="Times New Roman"/>
+          <w:sz w:val="24"/>
+          <w:szCs w:val="24"/>
+        </w:rPr>
+      </w:pPr>
+      <w:r>
+        <w:rPr>
+          <w:rFonts w:ascii="Times New Roman" w:hAnsi="Times New Roman" w:cs="Times New Roman"/>
+          <w:sz w:val="24"/>
+          <w:szCs w:val="24"/>
+        </w:rPr>
+        <w:t>NIST</w:t>
+      </w:r>
+    </w:p>
+    <w:p>
+      <w:pPr>
+        <w:pStyle w:val="ListParagraph"/>
+        <w:numPr>
+          <w:ilvl w:val="0"/>
+          <w:numId w:val="1"/>
+        </w:numPr>
+        <w:spacing w:line="276" w:lineRule="auto"/>
+        <w:rPr>
+          <w:rFonts w:ascii="Times New Roman" w:hAnsi="Times New Roman" w:cs="Times New Roman"/>
+          <w:sz w:val="24"/>
+          <w:szCs w:val="24"/>
+        </w:rPr>
+      </w:pPr>
+      <w:r>
+        <w:rPr>
+          <w:rFonts w:ascii="Times New Roman" w:hAnsi="Times New Roman" w:cs="Times New Roman"/>
+          <w:sz w:val="24"/>
+          <w:szCs w:val="24"/>
+        </w:rPr>
+        <w:t>original characters generated in the Windows Forms application</w:t>
+      </w:r>
+    </w:p>
+    <w:p>
+      <w:pPr>
+        <w:spacing w:line="276" w:lineRule="auto"/>
+        <w:rPr>
+          <w:rFonts w:ascii="Times New Roman" w:hAnsi="Times New Roman" w:cs="Times New Roman"/>
+          <w:sz w:val="24"/>
+          <w:szCs w:val="24"/>
+        </w:rPr>
+      </w:pPr>
+      <w:r>
+        <w:rPr>
+          <w:rFonts w:ascii="Times New Roman" w:hAnsi="Times New Roman" w:cs="Times New Roman"/>
+          <w:sz w:val="24"/>
+          <w:szCs w:val="24"/>
+        </w:rPr>
+        <w:t>Dataset split:</w:t>
+      </w:r>
+    </w:p>
+    <w:p>
+      <w:pPr>
+        <w:pStyle w:val="ListParagraph"/>
+        <w:numPr>
+          <w:ilvl w:val="0"/>
+          <w:numId w:val="2"/>
+        </w:numPr>
+        <w:spacing w:line="276" w:lineRule="auto"/>
+        <w:rPr>
+          <w:rFonts w:ascii="Times New Roman" w:hAnsi="Times New Roman" w:cs="Times New Roman"/>
+          <w:sz w:val="24"/>
+          <w:szCs w:val="24"/>
+        </w:rPr>
+      </w:pPr>
+      <w:r>
+        <w:rPr>
+          <w:rFonts w:ascii="Times New Roman" w:hAnsi="Times New Roman" w:cs="Times New Roman"/>
+          <w:sz w:val="24"/>
+          <w:szCs w:val="24"/>
+        </w:rPr>
+        <w:t>Training: 40 * Chars74K/letter + 1160 * NIST / letter (+ 30 * original / letter) =&gt; 1230 images/letter =&gt; 31980 images</w:t>
+      </w:r>
+    </w:p>
+    <w:p>
+      <w:pPr>
+        <w:pStyle w:val="ListParagraph"/>
+        <w:numPr>
+          <w:ilvl w:val="0"/>
+          <w:numId w:val="2"/>
+        </w:numPr>
+        <w:spacing w:line="276" w:lineRule="auto"/>
+        <w:rPr>
+          <w:rFonts w:ascii="Times New Roman" w:hAnsi="Times New Roman" w:cs="Times New Roman"/>
+          <w:sz w:val="24"/>
+          <w:szCs w:val="24"/>
+        </w:rPr>
+      </w:pPr>
+      <w:r>
+        <w:rPr>
+          <w:rFonts w:ascii="Times New Roman" w:hAnsi="Times New Roman" w:cs="Times New Roman"/>
+          <w:sz w:val="24"/>
+          <w:szCs w:val="24"/>
+        </w:rPr>
+        <w:t>Testing: 10 * Chars74K/letter + 150 * NIST / letter (+ 10 * original / letter) =&gt; 170 images/letter =&gt; 4420 images</w:t>
+      </w:r>
+    </w:p>
+    <w:p>
+      <w:pPr>
+        <w:pStyle w:val="ListParagraph"/>
+        <w:numPr>
+          <w:ilvl w:val="0"/>
+          <w:numId w:val="2"/>
+        </w:numPr>
+        <w:spacing w:line="276" w:lineRule="auto"/>
+        <w:rPr>
+          <w:rFonts w:ascii="Times New Roman" w:hAnsi="Times New Roman" w:cs="Times New Roman"/>
+          <w:sz w:val="24"/>
+          <w:szCs w:val="24"/>
+        </w:rPr>
+      </w:pPr>
+      <w:r>
+        <w:rPr>
+          <w:rFonts w:ascii="Times New Roman" w:hAnsi="Times New Roman" w:cs="Times New Roman"/>
+          <w:sz w:val="24"/>
+          <w:szCs w:val="24"/>
+        </w:rPr>
+        <w:t>Validation: 5 * Chars74K/letter + 190 * NIST / letter (+ 10 * original / letter) =&gt; 205 images/letter =&gt; 5330 images</w:t>
       </w:r>
     </w:p>
     <w:p>
@@ -1712,8 +2025,69 @@
           <w:sz w:val="24"/>
           <w:szCs w:val="24"/>
         </w:rPr>
+        <w:t xml:space="preserve">, j + </w:t>
+      </w:r>
+      <w:proofErr w:type="spellStart"/>
+      <w:r>
+        <w:rPr>
+          <w:rFonts w:ascii="Times New Roman" w:hAnsi="Times New Roman" w:cs="Times New Roman"/>
+          <w:color w:val="000000"/>
+          <w:sz w:val="24"/>
+          <w:szCs w:val="24"/>
+        </w:rPr>
+        <w:t>kernelJ</w:t>
+      </w:r>
+      <w:proofErr w:type="spellEnd"/>
+      <w:r>
+        <w:rPr>
+          <w:rFonts w:ascii="Times New Roman" w:hAnsi="Times New Roman" w:cs="Times New Roman"/>
+          <w:color w:val="000000"/>
+          <w:sz w:val="24"/>
+          <w:szCs w:val="24"/>
+        </w:rPr>
+        <w:t xml:space="preserve"> - </w:t>
+      </w:r>
+      <w:proofErr w:type="spellStart"/>
+      <w:r>
+        <w:rPr>
+          <w:rFonts w:ascii="Times New Roman" w:hAnsi="Times New Roman" w:cs="Times New Roman"/>
+          <w:color w:val="000000"/>
+          <w:sz w:val="24"/>
+          <w:szCs w:val="24"/>
+        </w:rPr>
+        <w:t>halfSize</w:t>
+      </w:r>
+      <w:proofErr w:type="spellEnd"/>
+      <w:r>
+        <w:rPr>
+          <w:rFonts w:ascii="Times New Roman" w:hAnsi="Times New Roman" w:cs="Times New Roman"/>
+          <w:color w:val="000000"/>
+          <w:sz w:val="24"/>
+          <w:szCs w:val="24"/>
+        </w:rPr>
+        <w:t>] * kernel[</w:t>
+      </w:r>
+      <w:proofErr w:type="spellStart"/>
+      <w:r>
+        <w:rPr>
+          <w:rFonts w:ascii="Times New Roman" w:hAnsi="Times New Roman" w:cs="Times New Roman"/>
+          <w:color w:val="000000"/>
+          <w:sz w:val="24"/>
+          <w:szCs w:val="24"/>
+        </w:rPr>
+        <w:t>kernelI</w:t>
+      </w:r>
+      <w:proofErr w:type="spellEnd"/>
+      <w:r>
+        <w:rPr>
+          <w:rFonts w:ascii="Times New Roman" w:hAnsi="Times New Roman" w:cs="Times New Roman"/>
+          <w:color w:val="000000"/>
+          <w:sz w:val="24"/>
+          <w:szCs w:val="24"/>
+        </w:rPr>
         <w:t xml:space="preserve">, </w:t>
       </w:r>
+      <w:proofErr w:type="spellStart"/>
       <w:r>
         <w:rPr>
           <w:rFonts w:ascii="Times New Roman" w:hAnsi="Times New Roman" w:cs="Times New Roman"/>
@@ -1721,8 +2095,9 @@
           <w:sz w:val="24"/>
           <w:szCs w:val="24"/>
         </w:rPr>
-        <w:t>j</w:t>
-      </w:r>
+        <w:t>kernelJ</w:t>
+      </w:r>
+      <w:proofErr w:type="spellEnd"/>
       <w:r>
         <w:rPr>
           <w:rFonts w:ascii="Times New Roman" w:hAnsi="Times New Roman" w:cs="Times New Roman"/>
@@ -1730,6 +2105,66 @@
           <w:sz w:val="24"/>
           <w:szCs w:val="24"/>
         </w:rPr>
+        <w:t>];</w:t>
+      </w:r>
+    </w:p>
+    <w:p>
+      <w:pPr>
+        <w:spacing w:line="276" w:lineRule="auto"/>
+        <w:rPr>
+          <w:rFonts w:ascii="Times New Roman" w:hAnsi="Times New Roman" w:cs="Times New Roman"/>
+          <w:sz w:val="24"/>
+          <w:szCs w:val="24"/>
+        </w:rPr>
+      </w:pPr>
+      <w:r>
+        <w:rPr>
+          <w:rFonts w:ascii="Times New Roman" w:hAnsi="Times New Roman" w:cs="Times New Roman"/>
+          <w:sz w:val="24"/>
+          <w:szCs w:val="24"/>
+        </w:rPr>
+        <w:t>For the version with “valid” padding, the following multiplications are summed:</w:t>
+      </w:r>
+    </w:p>
+    <w:p>
+      <w:pPr>
+        <w:spacing w:line="276" w:lineRule="auto"/>
+        <w:ind w:firstLine="720"/>
+        <w:rPr>
+          <w:rFonts w:ascii="Times New Roman" w:hAnsi="Times New Roman" w:cs="Times New Roman"/>
+          <w:sz w:val="24"/>
+          <w:szCs w:val="24"/>
+        </w:rPr>
+      </w:pPr>
+      <w:proofErr w:type="gramStart"/>
+      <w:r>
+        <w:rPr>
+          <w:rFonts w:ascii="Times New Roman" w:hAnsi="Times New Roman" w:cs="Times New Roman"/>
+          <w:color w:val="000000"/>
+          <w:sz w:val="24"/>
+          <w:szCs w:val="24"/>
+        </w:rPr>
+        <w:t>matrix[</w:t>
+      </w:r>
+      <w:proofErr w:type="spellStart"/>
+      <w:proofErr w:type="gramEnd"/>
+      <w:r>
+        <w:rPr>
+          <w:rFonts w:ascii="Times New Roman" w:hAnsi="Times New Roman" w:cs="Times New Roman"/>
+          <w:color w:val="000000"/>
+          <w:sz w:val="24"/>
+          <w:szCs w:val="24"/>
+        </w:rPr>
+        <w:t>i</w:t>
+      </w:r>
+      <w:proofErr w:type="spellEnd"/>
+      <w:r>
+        <w:rPr>
+          <w:rFonts w:ascii="Times New Roman" w:hAnsi="Times New Roman" w:cs="Times New Roman"/>
+          <w:color w:val="000000"/>
+          <w:sz w:val="24"/>
+          <w:szCs w:val="24"/>
+        </w:rPr>
         <w:t xml:space="preserve"> + </w:t>
       </w:r>
       <w:proofErr w:type="spellStart"/>
@@ -1740,8 +2175,9 @@
           <w:sz w:val="24"/>
           <w:szCs w:val="24"/>
         </w:rPr>
-        <w:t>kernel</w:t>
-      </w:r>
+        <w:t>kernelI</w:t>
+      </w:r>
+      <w:proofErr w:type="spellEnd"/>
       <w:r>
         <w:rPr>
           <w:rFonts w:ascii="Times New Roman" w:hAnsi="Times New Roman" w:cs="Times New Roman"/>
@@ -1749,9 +2185,8 @@
           <w:sz w:val="24"/>
           <w:szCs w:val="24"/>
         </w:rPr>
-        <w:t>J</w:t>
-      </w:r>
-      <w:proofErr w:type="spellEnd"/>
+        <w:t xml:space="preserve">, </w:t>
+      </w:r>
       <w:r>
         <w:rPr>
           <w:rFonts w:ascii="Times New Roman" w:hAnsi="Times New Roman" w:cs="Times New Roman"/>
@@ -1759,7 +2194,7 @@
           <w:sz w:val="24"/>
           <w:szCs w:val="24"/>
         </w:rPr>
-        <w:t xml:space="preserve"> - </w:t>
+        <w:t xml:space="preserve">j + </w:t>
       </w:r>
       <w:proofErr w:type="spellStart"/>
       <w:r>
@@ -1769,190 +2204,7 @@
           <w:sz w:val="24"/>
           <w:szCs w:val="24"/>
         </w:rPr>
-        <w:t>halfSize</w:t>
-      </w:r>
-      <w:proofErr w:type="spellEnd"/>
-      <w:r>
-        <w:rPr>
-          <w:rFonts w:ascii="Times New Roman" w:hAnsi="Times New Roman" w:cs="Times New Roman"/>
-          <w:color w:val="000000"/>
-          <w:sz w:val="24"/>
-          <w:szCs w:val="24"/>
-        </w:rPr>
-        <w:t>] * kernel[</w:t>
-      </w:r>
-      <w:proofErr w:type="spellStart"/>
-      <w:r>
-        <w:rPr>
-          <w:rFonts w:ascii="Times New Roman" w:hAnsi="Times New Roman" w:cs="Times New Roman"/>
-          <w:color w:val="000000"/>
-          <w:sz w:val="24"/>
-          <w:szCs w:val="24"/>
-        </w:rPr>
-        <w:t>kernelI</w:t>
-      </w:r>
-      <w:proofErr w:type="spellEnd"/>
-      <w:r>
-        <w:rPr>
-          <w:rFonts w:ascii="Times New Roman" w:hAnsi="Times New Roman" w:cs="Times New Roman"/>
-          <w:color w:val="000000"/>
-          <w:sz w:val="24"/>
-          <w:szCs w:val="24"/>
-        </w:rPr>
-        <w:t xml:space="preserve">, </w:t>
-      </w:r>
-      <w:proofErr w:type="spellStart"/>
-      <w:r>
-        <w:rPr>
-          <w:rFonts w:ascii="Times New Roman" w:hAnsi="Times New Roman" w:cs="Times New Roman"/>
-          <w:color w:val="000000"/>
-          <w:sz w:val="24"/>
-          <w:szCs w:val="24"/>
-        </w:rPr>
         <w:t>kernelJ</w:t>
-      </w:r>
-      <w:proofErr w:type="spellEnd"/>
-      <w:r>
-        <w:rPr>
-          <w:rFonts w:ascii="Times New Roman" w:hAnsi="Times New Roman" w:cs="Times New Roman"/>
-          <w:color w:val="000000"/>
-          <w:sz w:val="24"/>
-          <w:szCs w:val="24"/>
-        </w:rPr>
-        <w:t>];</w:t>
-      </w:r>
-    </w:p>
-    <w:p>
-      <w:pPr>
-        <w:spacing w:line="276" w:lineRule="auto"/>
-        <w:rPr>
-          <w:rFonts w:ascii="Times New Roman" w:hAnsi="Times New Roman" w:cs="Times New Roman"/>
-          <w:sz w:val="24"/>
-          <w:szCs w:val="24"/>
-        </w:rPr>
-      </w:pPr>
-      <w:r>
-        <w:rPr>
-          <w:rFonts w:ascii="Times New Roman" w:hAnsi="Times New Roman" w:cs="Times New Roman"/>
-          <w:sz w:val="24"/>
-          <w:szCs w:val="24"/>
-        </w:rPr>
-        <w:t>For the version with “</w:t>
-      </w:r>
-      <w:r>
-        <w:rPr>
-          <w:rFonts w:ascii="Times New Roman" w:hAnsi="Times New Roman" w:cs="Times New Roman"/>
-          <w:sz w:val="24"/>
-          <w:szCs w:val="24"/>
-        </w:rPr>
-        <w:t>valid</w:t>
-      </w:r>
-      <w:r>
-        <w:rPr>
-          <w:rFonts w:ascii="Times New Roman" w:hAnsi="Times New Roman" w:cs="Times New Roman"/>
-          <w:sz w:val="24"/>
-          <w:szCs w:val="24"/>
-        </w:rPr>
-        <w:t>” padding, the following multiplications are summed:</w:t>
-      </w:r>
-    </w:p>
-    <w:p>
-      <w:pPr>
-        <w:spacing w:line="276" w:lineRule="auto"/>
-        <w:ind w:firstLine="720"/>
-        <w:rPr>
-          <w:rFonts w:ascii="Times New Roman" w:hAnsi="Times New Roman" w:cs="Times New Roman"/>
-          <w:sz w:val="24"/>
-          <w:szCs w:val="24"/>
-        </w:rPr>
-      </w:pPr>
-      <w:proofErr w:type="gramStart"/>
-      <w:r>
-        <w:rPr>
-          <w:rFonts w:ascii="Times New Roman" w:hAnsi="Times New Roman" w:cs="Times New Roman"/>
-          <w:color w:val="000000"/>
-          <w:sz w:val="24"/>
-          <w:szCs w:val="24"/>
-        </w:rPr>
-        <w:t>matrix[</w:t>
-      </w:r>
-      <w:proofErr w:type="spellStart"/>
-      <w:proofErr w:type="gramEnd"/>
-      <w:r>
-        <w:rPr>
-          <w:rFonts w:ascii="Times New Roman" w:hAnsi="Times New Roman" w:cs="Times New Roman"/>
-          <w:color w:val="000000"/>
-          <w:sz w:val="24"/>
-          <w:szCs w:val="24"/>
-        </w:rPr>
-        <w:t>i</w:t>
-      </w:r>
-      <w:proofErr w:type="spellEnd"/>
-      <w:r>
-        <w:rPr>
-          <w:rFonts w:ascii="Times New Roman" w:hAnsi="Times New Roman" w:cs="Times New Roman"/>
-          <w:color w:val="000000"/>
-          <w:sz w:val="24"/>
-          <w:szCs w:val="24"/>
-        </w:rPr>
-        <w:t xml:space="preserve"> + </w:t>
-      </w:r>
-      <w:proofErr w:type="spellStart"/>
-      <w:r>
-        <w:rPr>
-          <w:rFonts w:ascii="Times New Roman" w:hAnsi="Times New Roman" w:cs="Times New Roman"/>
-          <w:color w:val="000000"/>
-          <w:sz w:val="24"/>
-          <w:szCs w:val="24"/>
-        </w:rPr>
-        <w:t>kernelI</w:t>
-      </w:r>
-      <w:proofErr w:type="spellEnd"/>
-      <w:r>
-        <w:rPr>
-          <w:rFonts w:ascii="Times New Roman" w:hAnsi="Times New Roman" w:cs="Times New Roman"/>
-          <w:color w:val="000000"/>
-          <w:sz w:val="24"/>
-          <w:szCs w:val="24"/>
-        </w:rPr>
-        <w:t xml:space="preserve">, </w:t>
-      </w:r>
-      <w:r>
-        <w:rPr>
-          <w:rFonts w:ascii="Times New Roman" w:hAnsi="Times New Roman" w:cs="Times New Roman"/>
-          <w:color w:val="000000"/>
-          <w:sz w:val="24"/>
-          <w:szCs w:val="24"/>
-        </w:rPr>
-        <w:t>j</w:t>
-      </w:r>
-      <w:r>
-        <w:rPr>
-          <w:rFonts w:ascii="Times New Roman" w:hAnsi="Times New Roman" w:cs="Times New Roman"/>
-          <w:color w:val="000000"/>
-          <w:sz w:val="24"/>
-          <w:szCs w:val="24"/>
-        </w:rPr>
-        <w:t xml:space="preserve"> + </w:t>
-      </w:r>
-      <w:proofErr w:type="spellStart"/>
-      <w:r>
-        <w:rPr>
-          <w:rFonts w:ascii="Times New Roman" w:hAnsi="Times New Roman" w:cs="Times New Roman"/>
-          <w:color w:val="000000"/>
-          <w:sz w:val="24"/>
-          <w:szCs w:val="24"/>
-        </w:rPr>
-        <w:t>kernel</w:t>
-      </w:r>
-      <w:r>
-        <w:rPr>
-          <w:rFonts w:ascii="Times New Roman" w:hAnsi="Times New Roman" w:cs="Times New Roman"/>
-          <w:color w:val="000000"/>
-          <w:sz w:val="24"/>
-          <w:szCs w:val="24"/>
-        </w:rPr>
-        <w:t>J</w:t>
       </w:r>
       <w:proofErr w:type="spellEnd"/>
       <w:r>
@@ -2097,6 +2349,7 @@
           <w:sz w:val="24"/>
           <w:szCs w:val="24"/>
         </w:rPr>
+        <w:lastRenderedPageBreak/>
         <w:tab/>
         <w:t>These statistics were obtained after introducing parallelism in the computations. The C# Task class was used to parallelize computations.</w:t>
       </w:r>
@@ -2114,6 +2367,350 @@
         <w:spacing w:line="276" w:lineRule="auto"/>
         <w:rPr>
           <w:rFonts w:ascii="Times New Roman" w:hAnsi="Times New Roman" w:cs="Times New Roman"/>
+          <w:sz w:val="24"/>
+          <w:szCs w:val="24"/>
+        </w:rPr>
+      </w:pPr>
+      <w:r>
+        <w:rPr>
+          <w:rFonts w:ascii="Times New Roman" w:hAnsi="Times New Roman" w:cs="Times New Roman"/>
+          <w:sz w:val="24"/>
+          <w:szCs w:val="24"/>
+        </w:rPr>
+        <w:tab/>
+        <w:t>Confusion matrix</w:t>
+      </w:r>
+    </w:p>
+    <w:p>
+      <w:pPr>
+        <w:spacing w:line="276" w:lineRule="auto"/>
+        <w:rPr>
+          <w:noProof/>
+        </w:rPr>
+      </w:pPr>
+      <w:r>
+        <w:rPr>
+          <w:noProof/>
+        </w:rPr>
+        <w:drawing>
+          <wp:inline distT="0" distB="0" distL="0" distR="0" wp14:anchorId="7371344B" wp14:editId="221606FD">
+            <wp:extent cx="2819400" cy="2758440"/>
+            <wp:effectExtent l="0" t="0" r="0" b="3810"/>
+            <wp:docPr id="4" name="Picture 4"/>
+            <wp:cNvGraphicFramePr>
+              <a:graphicFrameLocks xmlns:a="http://schemas.openxmlformats.org/drawingml/2006/main" noChangeAspect="1"/>
+            </wp:cNvGraphicFramePr>
+            <a:graphic xmlns:a="http://schemas.openxmlformats.org/drawingml/2006/main">
+              <a:graphicData uri="http://schemas.openxmlformats.org/drawingml/2006/picture">
+                <pic:pic xmlns:pic="http://schemas.openxmlformats.org/drawingml/2006/picture">
+                  <pic:nvPicPr>
+                    <pic:cNvPr id="1" name=""/>
+                    <pic:cNvPicPr/>
+                  </pic:nvPicPr>
+                  <pic:blipFill rotWithShape="1">
+                    <a:blip r:embed="rId10" cstate="print">
+                      <a:extLst>
+                        <a:ext uri="{28A0092B-C50C-407E-A947-70E740481C1C}">
+                          <a14:useLocalDpi xmlns:a14="http://schemas.microsoft.com/office/drawing/2010/main" val="0"/>
+                        </a:ext>
+                      </a:extLst>
+                    </a:blip>
+                    <a:srcRect l="3846" t="2051" r="48718" b="15442"/>
+                    <a:stretch/>
+                  </pic:blipFill>
+                  <pic:spPr bwMode="auto">
+                    <a:xfrm>
+                      <a:off x="0" y="0"/>
+                      <a:ext cx="2819400" cy="2758440"/>
+                    </a:xfrm>
+                    <a:prstGeom prst="rect">
+                      <a:avLst/>
+                    </a:prstGeom>
+                    <a:ln>
+                      <a:noFill/>
+                    </a:ln>
+                    <a:extLst>
+                      <a:ext uri="{53640926-AAD7-44D8-BBD7-CCE9431645EC}">
+                        <a14:shadowObscured xmlns:a14="http://schemas.microsoft.com/office/drawing/2010/main"/>
+                      </a:ext>
+                    </a:extLst>
+                  </pic:spPr>
+                </pic:pic>
+              </a:graphicData>
+            </a:graphic>
+          </wp:inline>
+        </w:drawing>
+      </w:r>
+      <w:r>
+        <w:rPr>
+          <w:noProof/>
+        </w:rPr>
+        <w:t xml:space="preserve"> </w:t>
+      </w:r>
+      <w:r>
+        <w:rPr>
+          <w:noProof/>
+        </w:rPr>
+        <w:drawing>
+          <wp:inline distT="0" distB="0" distL="0" distR="0" wp14:anchorId="38040CC2" wp14:editId="0E6A40FA">
+            <wp:extent cx="2872740" cy="2811780"/>
+            <wp:effectExtent l="0" t="0" r="3810" b="7620"/>
+            <wp:docPr id="3" name="Picture 3"/>
+            <wp:cNvGraphicFramePr>
+              <a:graphicFrameLocks xmlns:a="http://schemas.openxmlformats.org/drawingml/2006/main" noChangeAspect="1"/>
+            </wp:cNvGraphicFramePr>
+            <a:graphic xmlns:a="http://schemas.openxmlformats.org/drawingml/2006/main">
+              <a:graphicData uri="http://schemas.openxmlformats.org/drawingml/2006/picture">
+                <pic:pic xmlns:pic="http://schemas.openxmlformats.org/drawingml/2006/picture">
+                  <pic:nvPicPr>
+                    <pic:cNvPr id="1" name=""/>
+                    <pic:cNvPicPr/>
+                  </pic:nvPicPr>
+                  <pic:blipFill rotWithShape="1">
+                    <a:blip r:embed="rId11"/>
+                    <a:srcRect l="3845" t="2051" r="47821" b="13846"/>
+                    <a:stretch/>
+                  </pic:blipFill>
+                  <pic:spPr bwMode="auto">
+                    <a:xfrm>
+                      <a:off x="0" y="0"/>
+                      <a:ext cx="2872740" cy="2811780"/>
+                    </a:xfrm>
+                    <a:prstGeom prst="rect">
+                      <a:avLst/>
+                    </a:prstGeom>
+                    <a:ln>
+                      <a:noFill/>
+                    </a:ln>
+                    <a:extLst>
+                      <a:ext uri="{53640926-AAD7-44D8-BBD7-CCE9431645EC}">
+                        <a14:shadowObscured xmlns:a14="http://schemas.microsoft.com/office/drawing/2010/main"/>
+                      </a:ext>
+                    </a:extLst>
+                  </pic:spPr>
+                </pic:pic>
+              </a:graphicData>
+            </a:graphic>
+          </wp:inline>
+        </w:drawing>
+      </w:r>
+    </w:p>
+    <w:p>
+      <w:pPr>
+        <w:spacing w:line="276" w:lineRule="auto"/>
+        <w:rPr>
+          <w:noProof/>
+        </w:rPr>
+      </w:pPr>
+      <w:r>
+        <w:rPr>
+          <w:noProof/>
+        </w:rPr>
+        <w:t>Confusion matrix for the testing set.</w:t>
+      </w:r>
+      <w:r>
+        <w:rPr>
+          <w:noProof/>
+        </w:rPr>
+        <w:tab/>
+      </w:r>
+      <w:r>
+        <w:rPr>
+          <w:noProof/>
+        </w:rPr>
+        <w:tab/>
+      </w:r>
+      <w:r>
+        <w:rPr>
+          <w:noProof/>
+        </w:rPr>
+        <w:tab/>
+        <w:t>Confusion matrix for the training set.</w:t>
+      </w:r>
+    </w:p>
+    <w:p>
+      <w:pPr>
+        <w:spacing w:line="276" w:lineRule="auto"/>
+        <w:rPr>
+          <w:rFonts w:ascii="Times New Roman" w:hAnsi="Times New Roman" w:cs="Times New Roman"/>
+          <w:sz w:val="24"/>
+          <w:szCs w:val="24"/>
+        </w:rPr>
+      </w:pPr>
+      <w:r>
+        <w:rPr>
+          <w:noProof/>
+        </w:rPr>
+        <w:drawing>
+          <wp:inline distT="0" distB="0" distL="0" distR="0" wp14:anchorId="742E17EF" wp14:editId="712D15BF">
+            <wp:extent cx="2895600" cy="2804160"/>
+            <wp:effectExtent l="0" t="0" r="0" b="0"/>
+            <wp:docPr id="5" name="Picture 5"/>
+            <wp:cNvGraphicFramePr>
+              <a:graphicFrameLocks xmlns:a="http://schemas.openxmlformats.org/drawingml/2006/main" noChangeAspect="1"/>
+            </wp:cNvGraphicFramePr>
+            <a:graphic xmlns:a="http://schemas.openxmlformats.org/drawingml/2006/main">
+              <a:graphicData uri="http://schemas.openxmlformats.org/drawingml/2006/picture">
+                <pic:pic xmlns:pic="http://schemas.openxmlformats.org/drawingml/2006/picture">
+                  <pic:nvPicPr>
+                    <pic:cNvPr id="1" name=""/>
+                    <pic:cNvPicPr/>
+                  </pic:nvPicPr>
+                  <pic:blipFill rotWithShape="1">
+                    <a:blip r:embed="rId12"/>
+                    <a:srcRect l="3718" t="2051" r="47564" b="14074"/>
+                    <a:stretch/>
+                  </pic:blipFill>
+                  <pic:spPr bwMode="auto">
+                    <a:xfrm>
+                      <a:off x="0" y="0"/>
+                      <a:ext cx="2895600" cy="2804160"/>
+                    </a:xfrm>
+                    <a:prstGeom prst="rect">
+                      <a:avLst/>
+                    </a:prstGeom>
+                    <a:ln>
+                      <a:noFill/>
+                    </a:ln>
+                    <a:extLst>
+                      <a:ext uri="{53640926-AAD7-44D8-BBD7-CCE9431645EC}">
+                        <a14:shadowObscured xmlns:a14="http://schemas.microsoft.com/office/drawing/2010/main"/>
+                      </a:ext>
+                    </a:extLst>
+                  </pic:spPr>
+                </pic:pic>
+              </a:graphicData>
+            </a:graphic>
+          </wp:inline>
+        </w:drawing>
+      </w:r>
+    </w:p>
+    <w:p>
+      <w:pPr>
+        <w:spacing w:line="276" w:lineRule="auto"/>
+        <w:rPr>
+          <w:rFonts w:ascii="Times New Roman" w:hAnsi="Times New Roman" w:cs="Times New Roman"/>
+          <w:sz w:val="24"/>
+          <w:szCs w:val="24"/>
+        </w:rPr>
+      </w:pPr>
+      <w:r>
+        <w:rPr>
+          <w:rFonts w:ascii="Times New Roman" w:hAnsi="Times New Roman" w:cs="Times New Roman"/>
+          <w:sz w:val="24"/>
+          <w:szCs w:val="24"/>
+        </w:rPr>
+        <w:t>Confusion matrix for the validation set</w:t>
+      </w:r>
+    </w:p>
+    <w:p>
+      <w:pPr>
+        <w:spacing w:line="276" w:lineRule="auto"/>
+        <w:ind w:firstLine="720"/>
+        <w:rPr>
+          <w:rFonts w:ascii="Times New Roman" w:hAnsi="Times New Roman" w:cs="Times New Roman"/>
+          <w:sz w:val="24"/>
+          <w:szCs w:val="24"/>
+        </w:rPr>
+      </w:pPr>
+      <w:r>
+        <w:rPr>
+          <w:rFonts w:ascii="Times New Roman" w:hAnsi="Times New Roman" w:cs="Times New Roman"/>
+          <w:sz w:val="24"/>
+          <w:szCs w:val="24"/>
+        </w:rPr>
+        <w:t>Performance JSONs</w:t>
+      </w:r>
+    </w:p>
+    <w:p>
+      <w:pPr>
+        <w:spacing w:line="276" w:lineRule="auto"/>
+        <w:rPr>
+          <w:rFonts w:ascii="Times New Roman" w:hAnsi="Times New Roman" w:cs="Times New Roman"/>
+          <w:sz w:val="24"/>
+          <w:szCs w:val="24"/>
+        </w:rPr>
+      </w:pPr>
+      <w:r>
+        <w:rPr>
+          <w:noProof/>
+        </w:rPr>
+        <w:lastRenderedPageBreak/>
+        <w:drawing>
+          <wp:inline distT="0" distB="0" distL="0" distR="0" wp14:anchorId="1EB4B55C" wp14:editId="0CDD2722">
+            <wp:extent cx="6035040" cy="4595489"/>
+            <wp:effectExtent l="0" t="0" r="3810" b="0"/>
+            <wp:docPr id="6" name="Picture 6"/>
+            <wp:cNvGraphicFramePr>
+              <a:graphicFrameLocks xmlns:a="http://schemas.openxmlformats.org/drawingml/2006/main" noChangeAspect="1"/>
+            </wp:cNvGraphicFramePr>
+            <a:graphic xmlns:a="http://schemas.openxmlformats.org/drawingml/2006/main">
+              <a:graphicData uri="http://schemas.openxmlformats.org/drawingml/2006/picture">
+                <pic:pic xmlns:pic="http://schemas.openxmlformats.org/drawingml/2006/picture">
+                  <pic:nvPicPr>
+                    <pic:cNvPr id="1" name=""/>
+                    <pic:cNvPicPr/>
+                  </pic:nvPicPr>
+                  <pic:blipFill rotWithShape="1">
+                    <a:blip r:embed="rId13"/>
+                    <a:srcRect r="30128" b="5413"/>
+                    <a:stretch/>
+                  </pic:blipFill>
+                  <pic:spPr bwMode="auto">
+                    <a:xfrm>
+                      <a:off x="0" y="0"/>
+                      <a:ext cx="6037287" cy="4597200"/>
+                    </a:xfrm>
+                    <a:prstGeom prst="rect">
+                      <a:avLst/>
+                    </a:prstGeom>
+                    <a:ln>
+                      <a:noFill/>
+                    </a:ln>
+                    <a:extLst>
+                      <a:ext uri="{53640926-AAD7-44D8-BBD7-CCE9431645EC}">
+                        <a14:shadowObscured xmlns:a14="http://schemas.microsoft.com/office/drawing/2010/main"/>
+                      </a:ext>
+                    </a:extLst>
+                  </pic:spPr>
+                </pic:pic>
+              </a:graphicData>
+            </a:graphic>
+          </wp:inline>
+        </w:drawing>
+      </w:r>
+    </w:p>
+    <w:p>
+      <w:pPr>
+        <w:spacing w:line="276" w:lineRule="auto"/>
+        <w:rPr>
+          <w:rFonts w:ascii="Times New Roman" w:hAnsi="Times New Roman" w:cs="Times New Roman"/>
+          <w:sz w:val="24"/>
+          <w:szCs w:val="24"/>
+        </w:rPr>
+      </w:pPr>
+      <w:r>
+        <w:rPr>
+          <w:rFonts w:ascii="Times New Roman" w:hAnsi="Times New Roman" w:cs="Times New Roman"/>
+          <w:sz w:val="24"/>
+          <w:szCs w:val="24"/>
+        </w:rPr>
+        <w:t>Performance JSON for the training test</w:t>
+      </w:r>
+      <w:r>
+        <w:rPr>
+          <w:rFonts w:ascii="Times New Roman" w:hAnsi="Times New Roman" w:cs="Times New Roman"/>
+          <w:sz w:val="24"/>
+          <w:szCs w:val="24"/>
+        </w:rPr>
+        <w:t xml:space="preserve"> (the JSONs for the testing and validation sets are similar)</w:t>
+      </w:r>
+    </w:p>
+    <w:p>
+      <w:pPr>
+        <w:spacing w:line="276" w:lineRule="auto"/>
+        <w:rPr>
+          <w:rFonts w:ascii="Times New Roman" w:hAnsi="Times New Roman" w:cs="Times New Roman"/>
           <w:b/>
           <w:bCs/>
           <w:sz w:val="24"/>
@@ -2173,37 +2770,108 @@
           <w:sz w:val="24"/>
           <w:szCs w:val="24"/>
         </w:rPr>
-        <w:t xml:space="preserve"> and does not seem to be learning when using sigmoid.</w:t>
-      </w:r>
-      <w:r>
-        <w:rPr>
-          <w:rFonts w:ascii="Times New Roman" w:hAnsi="Times New Roman" w:cs="Times New Roman"/>
-          <w:sz w:val="24"/>
-          <w:szCs w:val="24"/>
-        </w:rPr>
-        <w:t xml:space="preserve"> The accuracy obtained with a random model is usually around 3%. The highest accuracy I was able obtain was 12%.</w:t>
-      </w:r>
-      <w:r>
-        <w:rPr>
-          <w:rFonts w:ascii="Times New Roman" w:hAnsi="Times New Roman" w:cs="Times New Roman"/>
-          <w:sz w:val="24"/>
-          <w:szCs w:val="24"/>
-        </w:rPr>
-        <w:t xml:space="preserve"> I believe the problem is at the backpropagation level of the convolutional layers.</w:t>
-      </w:r>
-      <w:bookmarkStart w:id="0" w:name="_GoBack"/>
-      <w:bookmarkEnd w:id="0"/>
-    </w:p>
-    <w:p>
-      <w:pPr>
-        <w:spacing w:line="276" w:lineRule="auto"/>
-        <w:ind w:firstLine="720"/>
-        <w:rPr>
-          <w:rFonts w:ascii="Times New Roman" w:hAnsi="Times New Roman" w:cs="Times New Roman"/>
-          <w:sz w:val="24"/>
-          <w:szCs w:val="24"/>
-        </w:rPr>
-      </w:pPr>
+        <w:t xml:space="preserve"> </w:t>
+      </w:r>
+      <w:r>
+        <w:rPr>
+          <w:rFonts w:ascii="Times New Roman" w:hAnsi="Times New Roman" w:cs="Times New Roman"/>
+          <w:sz w:val="24"/>
+          <w:szCs w:val="24"/>
+        </w:rPr>
+        <w:t xml:space="preserve">with a learning rate higher than 0.0001 </w:t>
+      </w:r>
+      <w:r>
+        <w:rPr>
+          <w:rFonts w:ascii="Times New Roman" w:hAnsi="Times New Roman" w:cs="Times New Roman"/>
+          <w:sz w:val="24"/>
+          <w:szCs w:val="24"/>
+        </w:rPr>
+        <w:t>and does not seem to be learning when using sigmoid.</w:t>
+      </w:r>
+      <w:r>
+        <w:rPr>
+          <w:rFonts w:ascii="Times New Roman" w:hAnsi="Times New Roman" w:cs="Times New Roman"/>
+          <w:sz w:val="24"/>
+          <w:szCs w:val="24"/>
+        </w:rPr>
+        <w:t xml:space="preserve"> The accuracy obtained with a random model is usually around 3%. The highest accuracy I was able </w:t>
+      </w:r>
+      <w:r>
+        <w:rPr>
+          <w:rFonts w:ascii="Times New Roman" w:hAnsi="Times New Roman" w:cs="Times New Roman"/>
+          <w:sz w:val="24"/>
+          <w:szCs w:val="24"/>
+        </w:rPr>
+        <w:t>achieve</w:t>
+      </w:r>
+      <w:r>
+        <w:rPr>
+          <w:rFonts w:ascii="Times New Roman" w:hAnsi="Times New Roman" w:cs="Times New Roman"/>
+          <w:sz w:val="24"/>
+          <w:szCs w:val="24"/>
+        </w:rPr>
+        <w:t xml:space="preserve"> was </w:t>
+      </w:r>
+      <w:r>
+        <w:rPr>
+          <w:rFonts w:ascii="Times New Roman" w:hAnsi="Times New Roman" w:cs="Times New Roman"/>
+          <w:sz w:val="24"/>
+          <w:szCs w:val="24"/>
+        </w:rPr>
+        <w:t>28</w:t>
+      </w:r>
+      <w:r>
+        <w:rPr>
+          <w:rFonts w:ascii="Times New Roman" w:hAnsi="Times New Roman" w:cs="Times New Roman"/>
+          <w:sz w:val="24"/>
+          <w:szCs w:val="24"/>
+        </w:rPr>
+        <w:t>%</w:t>
+      </w:r>
+      <w:r>
+        <w:rPr>
+          <w:rFonts w:ascii="Times New Roman" w:hAnsi="Times New Roman" w:cs="Times New Roman"/>
+          <w:sz w:val="24"/>
+          <w:szCs w:val="24"/>
+        </w:rPr>
+        <w:t xml:space="preserve"> before a </w:t>
+      </w:r>
+      <w:proofErr w:type="spellStart"/>
+      <w:r>
+        <w:rPr>
+          <w:rFonts w:ascii="Times New Roman" w:hAnsi="Times New Roman" w:cs="Times New Roman"/>
+          <w:sz w:val="24"/>
+          <w:szCs w:val="24"/>
+        </w:rPr>
+        <w:t>NaN</w:t>
+      </w:r>
+      <w:proofErr w:type="spellEnd"/>
+      <w:r>
+        <w:rPr>
+          <w:rFonts w:ascii="Times New Roman" w:hAnsi="Times New Roman" w:cs="Times New Roman"/>
+          <w:sz w:val="24"/>
+          <w:szCs w:val="24"/>
+        </w:rPr>
+        <w:t xml:space="preserve"> error was obtained (which is a common problem with CNNs, even with frameworks like </w:t>
+      </w:r>
+      <w:proofErr w:type="spellStart"/>
+      <w:r>
+        <w:rPr>
+          <w:rFonts w:ascii="Times New Roman" w:hAnsi="Times New Roman" w:cs="Times New Roman"/>
+          <w:sz w:val="24"/>
+          <w:szCs w:val="24"/>
+        </w:rPr>
+        <w:t>tensorflow</w:t>
+      </w:r>
+      <w:proofErr w:type="spellEnd"/>
+      <w:r>
+        <w:rPr>
+          <w:rFonts w:ascii="Times New Roman" w:hAnsi="Times New Roman" w:cs="Times New Roman"/>
+          <w:sz w:val="24"/>
+          <w:szCs w:val="24"/>
+        </w:rPr>
+        <w:t xml:space="preserve">). </w:t>
+      </w:r>
       <w:r>
         <w:rPr>
           <w:rFonts w:ascii="Times New Roman" w:hAnsi="Times New Roman" w:cs="Times New Roman"/>
@@ -2221,6 +2889,243 @@
     </w:sectPr>
   </w:body>
 </w:document>
+</file>
+
+<file path=word/numbering.xml><?xml version="1.0" encoding="utf-8"?>
+<w:numbering xmlns:wpc="http://schemas.microsoft.com/office/word/2010/wordprocessingCanvas" xmlns:cx="http://schemas.microsoft.com/office/drawing/2014/chartex" xmlns:cx1="http://schemas.microsoft.com/office/drawing/2015/9/8/chartex" xmlns:cx2="http://schemas.microsoft.com/office/drawing/2015/10/21/chartex" xmlns:cx3="http://schemas.microsoft.com/office/drawing/2016/5/9/chartex" xmlns:cx4="http://schemas.microsoft.com/office/drawing/2016/5/10/chartex" xmlns:cx5="http://schemas.microsoft.com/office/drawing/2016/5/11/chartex" xmlns:cx6="http://schemas.microsoft.com/office/drawing/2016/5/12/chartex" xmlns:cx7="http://schemas.microsoft.com/office/drawing/2016/5/13/chartex" xmlns:cx8="http://schemas.microsoft.com/office/drawing/2016/5/14/chartex" xmlns:mc="http://schemas.openxmlformats.org/markup-compatibility/2006" xmlns:aink="http://schemas.microsoft.com/office/drawing/2016/ink" xmlns:am3d="http://schemas.microsoft.com/office/drawing/2017/model3d" xmlns:o="urn:schemas-microsoft-com:office:office" xmlns:r="http://schemas.openxmlformats.org/officeDocument/2006/relationships" xmlns:m="http://schemas.openxmlformats.org/officeDocument/2006/math" xmlns:v="urn:schemas-microsoft-com:vml" xmlns:wp14="http://schemas.microsoft.com/office/word/2010/wordprocessingDrawing" xmlns:wp="http://schemas.openxmlformats.org/drawingml/2006/wordprocessingDrawing" xmlns:w10="urn:schemas-microsoft-com:office:word" xmlns:w="http://schemas.openxmlformats.org/wordprocessingml/2006/main" xmlns:w14="http://schemas.microsoft.com/office/word/2010/wordml" xmlns:w15="http://schemas.microsoft.com/office/word/2012/wordml" xmlns:w16cid="http://schemas.microsoft.com/office/word/2016/wordml/cid" xmlns:w16se="http://schemas.microsoft.com/office/word/2015/wordml/symex" xmlns:wpg="http://schemas.microsoft.com/office/word/2010/wordprocessingGroup" xmlns:wpi="http://schemas.microsoft.com/office/word/2010/wordprocessingInk" xmlns:wne="http://schemas.microsoft.com/office/word/2006/wordml" xmlns:wps="http://schemas.microsoft.com/office/word/2010/wordprocessingShape" mc:Ignorable="w14 w15 w16se w16cid wp14">
+  <w:abstractNum w:abstractNumId="0" w15:restartNumberingAfterBreak="0">
+    <w:nsid w:val="13073A01"/>
+    <w:multiLevelType w:val="hybridMultilevel"/>
+    <w:tmpl w:val="F176FDD0"/>
+    <w:lvl w:ilvl="0" w:tplc="04090001">
+      <w:start w:val="1"/>
+      <w:numFmt w:val="bullet"/>
+      <w:lvlText w:val=""/>
+      <w:lvlJc w:val="left"/>
+      <w:pPr>
+        <w:ind w:left="720" w:hanging="360"/>
+      </w:pPr>
+      <w:rPr>
+        <w:rFonts w:ascii="Symbol" w:hAnsi="Symbol" w:hint="default"/>
+      </w:rPr>
+    </w:lvl>
+    <w:lvl w:ilvl="1" w:tplc="04090003" w:tentative="1">
+      <w:start w:val="1"/>
+      <w:numFmt w:val="bullet"/>
+      <w:lvlText w:val="o"/>
+      <w:lvlJc w:val="left"/>
+      <w:pPr>
+        <w:ind w:left="1440" w:hanging="360"/>
+      </w:pPr>
+      <w:rPr>
+        <w:rFonts w:ascii="Courier New" w:hAnsi="Courier New" w:cs="Courier New" w:hint="default"/>
+      </w:rPr>
+    </w:lvl>
+    <w:lvl w:ilvl="2" w:tplc="04090005" w:tentative="1">
+      <w:start w:val="1"/>
+      <w:numFmt w:val="bullet"/>
+      <w:lvlText w:val=""/>
+      <w:lvlJc w:val="left"/>
+      <w:pPr>
+        <w:ind w:left="2160" w:hanging="360"/>
+      </w:pPr>
+      <w:rPr>
+        <w:rFonts w:ascii="Wingdings" w:hAnsi="Wingdings" w:hint="default"/>
+      </w:rPr>
+    </w:lvl>
+    <w:lvl w:ilvl="3" w:tplc="04090001" w:tentative="1">
+      <w:start w:val="1"/>
+      <w:numFmt w:val="bullet"/>
+      <w:lvlText w:val=""/>
+      <w:lvlJc w:val="left"/>
+      <w:pPr>
+        <w:ind w:left="2880" w:hanging="360"/>
+      </w:pPr>
+      <w:rPr>
+        <w:rFonts w:ascii="Symbol" w:hAnsi="Symbol" w:hint="default"/>
+      </w:rPr>
+    </w:lvl>
+    <w:lvl w:ilvl="4" w:tplc="04090003" w:tentative="1">
+      <w:start w:val="1"/>
+      <w:numFmt w:val="bullet"/>
+      <w:lvlText w:val="o"/>
+      <w:lvlJc w:val="left"/>
+      <w:pPr>
+        <w:ind w:left="3600" w:hanging="360"/>
+      </w:pPr>
+      <w:rPr>
+        <w:rFonts w:ascii="Courier New" w:hAnsi="Courier New" w:cs="Courier New" w:hint="default"/>
+      </w:rPr>
+    </w:lvl>
+    <w:lvl w:ilvl="5" w:tplc="04090005" w:tentative="1">
+      <w:start w:val="1"/>
+      <w:numFmt w:val="bullet"/>
+      <w:lvlText w:val=""/>
+      <w:lvlJc w:val="left"/>
+      <w:pPr>
+        <w:ind w:left="4320" w:hanging="360"/>
+      </w:pPr>
+      <w:rPr>
+        <w:rFonts w:ascii="Wingdings" w:hAnsi="Wingdings" w:hint="default"/>
+      </w:rPr>
+    </w:lvl>
+    <w:lvl w:ilvl="6" w:tplc="04090001" w:tentative="1">
+      <w:start w:val="1"/>
+      <w:numFmt w:val="bullet"/>
+      <w:lvlText w:val=""/>
+      <w:lvlJc w:val="left"/>
+      <w:pPr>
+        <w:ind w:left="5040" w:hanging="360"/>
+      </w:pPr>
+      <w:rPr>
+        <w:rFonts w:ascii="Symbol" w:hAnsi="Symbol" w:hint="default"/>
+      </w:rPr>
+    </w:lvl>
+    <w:lvl w:ilvl="7" w:tplc="04090003" w:tentative="1">
+      <w:start w:val="1"/>
+      <w:numFmt w:val="bullet"/>
+      <w:lvlText w:val="o"/>
+      <w:lvlJc w:val="left"/>
+      <w:pPr>
+        <w:ind w:left="5760" w:hanging="360"/>
+      </w:pPr>
+      <w:rPr>
+        <w:rFonts w:ascii="Courier New" w:hAnsi="Courier New" w:cs="Courier New" w:hint="default"/>
+      </w:rPr>
+    </w:lvl>
+    <w:lvl w:ilvl="8" w:tplc="04090005" w:tentative="1">
+      <w:start w:val="1"/>
+      <w:numFmt w:val="bullet"/>
+      <w:lvlText w:val=""/>
+      <w:lvlJc w:val="left"/>
+      <w:pPr>
+        <w:ind w:left="6480" w:hanging="360"/>
+      </w:pPr>
+      <w:rPr>
+        <w:rFonts w:ascii="Wingdings" w:hAnsi="Wingdings" w:hint="default"/>
+      </w:rPr>
+    </w:lvl>
+  </w:abstractNum>
+  <w:abstractNum w:abstractNumId="1" w15:restartNumberingAfterBreak="0">
+    <w:nsid w:val="42102D97"/>
+    <w:multiLevelType w:val="hybridMultilevel"/>
+    <w:tmpl w:val="5C9E8BB0"/>
+    <w:lvl w:ilvl="0" w:tplc="04090001">
+      <w:start w:val="1"/>
+      <w:numFmt w:val="bullet"/>
+      <w:lvlText w:val=""/>
+      <w:lvlJc w:val="left"/>
+      <w:pPr>
+        <w:ind w:left="720" w:hanging="360"/>
+      </w:pPr>
+      <w:rPr>
+        <w:rFonts w:ascii="Symbol" w:hAnsi="Symbol" w:hint="default"/>
+      </w:rPr>
+    </w:lvl>
+    <w:lvl w:ilvl="1" w:tplc="04090003" w:tentative="1">
+      <w:start w:val="1"/>
+      <w:numFmt w:val="bullet"/>
+      <w:lvlText w:val="o"/>
+      <w:lvlJc w:val="left"/>
+      <w:pPr>
+        <w:ind w:left="1440" w:hanging="360"/>
+      </w:pPr>
+      <w:rPr>
+        <w:rFonts w:ascii="Courier New" w:hAnsi="Courier New" w:cs="Courier New" w:hint="default"/>
+      </w:rPr>
+    </w:lvl>
+    <w:lvl w:ilvl="2" w:tplc="04090005" w:tentative="1">
+      <w:start w:val="1"/>
+      <w:numFmt w:val="bullet"/>
+      <w:lvlText w:val=""/>
+      <w:lvlJc w:val="left"/>
+      <w:pPr>
+        <w:ind w:left="2160" w:hanging="360"/>
+      </w:pPr>
+      <w:rPr>
+        <w:rFonts w:ascii="Wingdings" w:hAnsi="Wingdings" w:hint="default"/>
+      </w:rPr>
+    </w:lvl>
+    <w:lvl w:ilvl="3" w:tplc="04090001" w:tentative="1">
+      <w:start w:val="1"/>
+      <w:numFmt w:val="bullet"/>
+      <w:lvlText w:val=""/>
+      <w:lvlJc w:val="left"/>
+      <w:pPr>
+        <w:ind w:left="2880" w:hanging="360"/>
+      </w:pPr>
+      <w:rPr>
+        <w:rFonts w:ascii="Symbol" w:hAnsi="Symbol" w:hint="default"/>
+      </w:rPr>
+    </w:lvl>
+    <w:lvl w:ilvl="4" w:tplc="04090003" w:tentative="1">
+      <w:start w:val="1"/>
+      <w:numFmt w:val="bullet"/>
+      <w:lvlText w:val="o"/>
+      <w:lvlJc w:val="left"/>
+      <w:pPr>
+        <w:ind w:left="3600" w:hanging="360"/>
+      </w:pPr>
+      <w:rPr>
+        <w:rFonts w:ascii="Courier New" w:hAnsi="Courier New" w:cs="Courier New" w:hint="default"/>
+      </w:rPr>
+    </w:lvl>
+    <w:lvl w:ilvl="5" w:tplc="04090005" w:tentative="1">
+      <w:start w:val="1"/>
+      <w:numFmt w:val="bullet"/>
+      <w:lvlText w:val=""/>
+      <w:lvlJc w:val="left"/>
+      <w:pPr>
+        <w:ind w:left="4320" w:hanging="360"/>
+      </w:pPr>
+      <w:rPr>
+        <w:rFonts w:ascii="Wingdings" w:hAnsi="Wingdings" w:hint="default"/>
+      </w:rPr>
+    </w:lvl>
+    <w:lvl w:ilvl="6" w:tplc="04090001" w:tentative="1">
+      <w:start w:val="1"/>
+      <w:numFmt w:val="bullet"/>
+      <w:lvlText w:val=""/>
+      <w:lvlJc w:val="left"/>
+      <w:pPr>
+        <w:ind w:left="5040" w:hanging="360"/>
+      </w:pPr>
+      <w:rPr>
+        <w:rFonts w:ascii="Symbol" w:hAnsi="Symbol" w:hint="default"/>
+      </w:rPr>
+    </w:lvl>
+    <w:lvl w:ilvl="7" w:tplc="04090003" w:tentative="1">
+      <w:start w:val="1"/>
+      <w:numFmt w:val="bullet"/>
+      <w:lvlText w:val="o"/>
+      <w:lvlJc w:val="left"/>
+      <w:pPr>
+        <w:ind w:left="5760" w:hanging="360"/>
+      </w:pPr>
+      <w:rPr>
+        <w:rFonts w:ascii="Courier New" w:hAnsi="Courier New" w:cs="Courier New" w:hint="default"/>
+      </w:rPr>
+    </w:lvl>
+    <w:lvl w:ilvl="8" w:tplc="04090005" w:tentative="1">
+      <w:start w:val="1"/>
+      <w:numFmt w:val="bullet"/>
+      <w:lvlText w:val=""/>
+      <w:lvlJc w:val="left"/>
+      <w:pPr>
+        <w:ind w:left="6480" w:hanging="360"/>
+      </w:pPr>
+      <w:rPr>
+        <w:rFonts w:ascii="Wingdings" w:hAnsi="Wingdings" w:hint="default"/>
+      </w:rPr>
+    </w:lvl>
+  </w:abstractNum>
+  <w:num w:numId="1">
+    <w:abstractNumId w:val="1"/>
+  </w:num>
+  <w:num w:numId="2">
+    <w:abstractNumId w:val="0"/>
+  </w:num>
+</w:numbering>
 </file>
 
 <file path=word/styles.xml><?xml version="1.0" encoding="utf-8"?>
@@ -2660,6 +3565,29 @@
       <w:iCs/>
     </w:rPr>
   </w:style>
+  <w:style w:type="paragraph" w:styleId="ListParagraph">
+    <w:name w:val="List Paragraph"/>
+    <w:basedOn w:val="Normal"/>
+    <w:uiPriority w:val="34"/>
+    <w:qFormat/>
+    <w:rsid w:val="00147FFD"/>
+    <w:pPr>
+      <w:ind w:left="720"/>
+      <w:contextualSpacing/>
+    </w:pPr>
+  </w:style>
+  <w:style w:type="character" w:styleId="Hyperlink">
+    <w:name w:val="Hyperlink"/>
+    <w:basedOn w:val="DefaultParagraphFont"/>
+    <w:uiPriority w:val="99"/>
+    <w:semiHidden/>
+    <w:unhideWhenUsed/>
+    <w:rsid w:val="0014680A"/>
+    <w:rPr>
+      <w:color w:val="0000FF"/>
+      <w:u w:val="single"/>
+    </w:rPr>
+  </w:style>
 </w:styles>
 </file>
 

</xml_diff>